<commit_message>
Added database and its functionns
</commit_message>
<xml_diff>
--- a/Templates/FoamingTemplate.docx
+++ b/Templates/FoamingTemplate.docx
@@ -158,7 +158,7 @@
         </w:trPr>
         <w:tc>
           <w:tcPr>
-            <w:tcW w:w="1830" w:type="dxa"/>
+            <w:tcW w:w="1820" w:type="dxa"/>
             <w:tcBorders>
               <w:top w:val="single" w:sz="12" w:space="0" w:color="000000"/>
               <w:left w:val="single" w:sz="12" w:space="0" w:color="000000"/>
@@ -184,7 +184,7 @@
         </w:tc>
         <w:tc>
           <w:tcPr>
-            <w:tcW w:w="3174" w:type="dxa"/>
+            <w:tcW w:w="3146" w:type="dxa"/>
             <w:tcBorders>
               <w:top w:val="single" w:sz="12" w:space="0" w:color="000000"/>
               <w:left w:val="single" w:sz="6" w:space="0" w:color="000000"/>
@@ -231,7 +231,7 @@
         </w:tc>
         <w:tc>
           <w:tcPr>
-            <w:tcW w:w="784" w:type="dxa"/>
+            <w:tcW w:w="843" w:type="dxa"/>
             <w:gridSpan w:val="3"/>
             <w:vMerge w:val="restart"/>
             <w:tcBorders>
@@ -251,7 +251,7 @@
         </w:tc>
         <w:tc>
           <w:tcPr>
-            <w:tcW w:w="1397" w:type="dxa"/>
+            <w:tcW w:w="1394" w:type="dxa"/>
             <w:tcBorders>
               <w:top w:val="single" w:sz="12" w:space="0" w:color="000000"/>
               <w:left w:val="single" w:sz="6" w:space="0" w:color="000000"/>
@@ -277,7 +277,7 @@
         </w:tc>
         <w:tc>
           <w:tcPr>
-            <w:tcW w:w="2768" w:type="dxa"/>
+            <w:tcW w:w="2750" w:type="dxa"/>
             <w:tcBorders>
               <w:top w:val="single" w:sz="12" w:space="0" w:color="000000"/>
               <w:left w:val="single" w:sz="6" w:space="0" w:color="000000"/>
@@ -322,7 +322,7 @@
         </w:trPr>
         <w:tc>
           <w:tcPr>
-            <w:tcW w:w="1830" w:type="dxa"/>
+            <w:tcW w:w="1820" w:type="dxa"/>
             <w:tcBorders>
               <w:top w:val="single" w:sz="6" w:space="0" w:color="000000"/>
               <w:left w:val="single" w:sz="12" w:space="0" w:color="000000"/>
@@ -348,7 +348,7 @@
         </w:tc>
         <w:tc>
           <w:tcPr>
-            <w:tcW w:w="3174" w:type="dxa"/>
+            <w:tcW w:w="3146" w:type="dxa"/>
             <w:tcBorders>
               <w:top w:val="single" w:sz="6" w:space="0" w:color="000000"/>
               <w:left w:val="single" w:sz="6" w:space="0" w:color="000000"/>
@@ -386,7 +386,7 @@
         </w:tc>
         <w:tc>
           <w:tcPr>
-            <w:tcW w:w="1397" w:type="dxa"/>
+            <w:tcW w:w="1394" w:type="dxa"/>
             <w:tcBorders>
               <w:top w:val="single" w:sz="6" w:space="0" w:color="000000"/>
               <w:left w:val="single" w:sz="6" w:space="0" w:color="000000"/>
@@ -412,7 +412,7 @@
         </w:tc>
         <w:tc>
           <w:tcPr>
-            <w:tcW w:w="2768" w:type="dxa"/>
+            <w:tcW w:w="2750" w:type="dxa"/>
             <w:tcBorders>
               <w:top w:val="single" w:sz="6" w:space="0" w:color="000000"/>
               <w:left w:val="single" w:sz="6" w:space="0" w:color="000000"/>
@@ -457,7 +457,7 @@
         </w:trPr>
         <w:tc>
           <w:tcPr>
-            <w:tcW w:w="1830" w:type="dxa"/>
+            <w:tcW w:w="1820" w:type="dxa"/>
             <w:tcBorders>
               <w:top w:val="single" w:sz="6" w:space="0" w:color="000000"/>
               <w:left w:val="single" w:sz="12" w:space="0" w:color="000000"/>
@@ -484,7 +484,7 @@
         </w:tc>
         <w:tc>
           <w:tcPr>
-            <w:tcW w:w="3174" w:type="dxa"/>
+            <w:tcW w:w="3146" w:type="dxa"/>
             <w:tcBorders>
               <w:top w:val="single" w:sz="6" w:space="0" w:color="000000"/>
               <w:left w:val="single" w:sz="6" w:space="0" w:color="000000"/>
@@ -511,31 +511,27 @@
         </w:tc>
         <w:tc>
           <w:tcPr>
-            <w:tcW w:w="157" w:type="dxa"/>
+            <w:tcW w:w="207" w:type="dxa"/>
             <w:vMerge w:val="restart"/>
             <w:tcBorders>
               <w:top w:val="nil"/>
               <w:left w:val="single" w:sz="6" w:space="0" w:color="000000"/>
               <w:bottom w:val="single" w:sz="6" w:space="0" w:color="000000"/>
-              <w:right w:val="nil"/>
-            </w:tcBorders>
-          </w:tcPr>
-          <w:p>
-            <w:pPr>
-              <w:rPr>
-                <w:rFonts w:ascii="Times New Roman" w:hAnsi="Times New Roman" w:cs="Times New Roman"/>
-              </w:rPr>
-            </w:pPr>
-          </w:p>
-        </w:tc>
-        <w:tc>
-          <w:tcPr>
-            <w:tcW w:w="4792" w:type="dxa"/>
+            </w:tcBorders>
+          </w:tcPr>
+          <w:p>
+            <w:pPr>
+              <w:rPr>
+                <w:rFonts w:ascii="Times New Roman" w:hAnsi="Times New Roman" w:cs="Times New Roman"/>
+              </w:rPr>
+            </w:pPr>
+          </w:p>
+        </w:tc>
+        <w:tc>
+          <w:tcPr>
+            <w:tcW w:w="4780" w:type="dxa"/>
             <w:gridSpan w:val="4"/>
             <w:tcBorders>
-              <w:top w:val="single" w:sz="6" w:space="0" w:color="000000"/>
-              <w:left w:val="single" w:sz="6" w:space="0" w:color="000000"/>
-              <w:bottom w:val="single" w:sz="6" w:space="0" w:color="000000"/>
               <w:right w:val="single" w:sz="12" w:space="0" w:color="000000"/>
             </w:tcBorders>
           </w:tcPr>
@@ -554,7 +550,7 @@
         </w:trPr>
         <w:tc>
           <w:tcPr>
-            <w:tcW w:w="1830" w:type="dxa"/>
+            <w:tcW w:w="1820" w:type="dxa"/>
             <w:tcBorders>
               <w:top w:val="single" w:sz="6" w:space="0" w:color="000000"/>
               <w:left w:val="single" w:sz="12" w:space="0" w:color="000000"/>
@@ -580,7 +576,7 @@
         </w:tc>
         <w:tc>
           <w:tcPr>
-            <w:tcW w:w="3174" w:type="dxa"/>
+            <w:tcW w:w="3146" w:type="dxa"/>
             <w:tcBorders>
               <w:top w:val="single" w:sz="6" w:space="0" w:color="000000"/>
               <w:left w:val="single" w:sz="6" w:space="0" w:color="000000"/>
@@ -604,26 +600,22 @@
               <w:top w:val="nil"/>
               <w:left w:val="single" w:sz="6" w:space="0" w:color="000000"/>
               <w:bottom w:val="nil"/>
-              <w:right w:val="nil"/>
-            </w:tcBorders>
-          </w:tcPr>
-          <w:p>
-            <w:pPr>
-              <w:rPr>
-                <w:rFonts w:ascii="Times New Roman" w:hAnsi="Times New Roman" w:cs="Times New Roman"/>
-              </w:rPr>
-            </w:pPr>
-          </w:p>
-        </w:tc>
-        <w:tc>
-          <w:tcPr>
-            <w:tcW w:w="4792" w:type="dxa"/>
+            </w:tcBorders>
+          </w:tcPr>
+          <w:p>
+            <w:pPr>
+              <w:rPr>
+                <w:rFonts w:ascii="Times New Roman" w:hAnsi="Times New Roman" w:cs="Times New Roman"/>
+              </w:rPr>
+            </w:pPr>
+          </w:p>
+        </w:tc>
+        <w:tc>
+          <w:tcPr>
+            <w:tcW w:w="4780" w:type="dxa"/>
             <w:gridSpan w:val="4"/>
             <w:vMerge w:val="restart"/>
             <w:tcBorders>
-              <w:top w:val="single" w:sz="6" w:space="0" w:color="000000"/>
-              <w:left w:val="single" w:sz="6" w:space="0" w:color="000000"/>
-              <w:bottom w:val="single" w:sz="6" w:space="0" w:color="000000"/>
               <w:right w:val="single" w:sz="12" w:space="0" w:color="000000"/>
             </w:tcBorders>
           </w:tcPr>
@@ -633,6 +625,22 @@
                 <w:rFonts w:ascii="Times New Roman" w:hAnsi="Times New Roman" w:cs="Times New Roman"/>
               </w:rPr>
             </w:pPr>
+          </w:p>
+          <w:p>
+            <w:pPr>
+              <w:tabs>
+                <w:tab w:val="left" w:pos="1283"/>
+              </w:tabs>
+              <w:rPr>
+                <w:rFonts w:ascii="Times New Roman" w:hAnsi="Times New Roman" w:cs="Times New Roman"/>
+              </w:rPr>
+            </w:pPr>
+            <w:r>
+              <w:rPr>
+                <w:rFonts w:ascii="Times New Roman" w:hAnsi="Times New Roman" w:cs="Times New Roman"/>
+              </w:rPr>
+              <w:tab/>
+            </w:r>
           </w:p>
         </w:tc>
       </w:tr>
@@ -642,7 +650,7 @@
         </w:trPr>
         <w:tc>
           <w:tcPr>
-            <w:tcW w:w="1830" w:type="dxa"/>
+            <w:tcW w:w="1820" w:type="dxa"/>
             <w:tcBorders>
               <w:top w:val="single" w:sz="6" w:space="0" w:color="000000"/>
               <w:left w:val="single" w:sz="12" w:space="0" w:color="000000"/>
@@ -670,7 +678,7 @@
         </w:tc>
         <w:tc>
           <w:tcPr>
-            <w:tcW w:w="3174" w:type="dxa"/>
+            <w:tcW w:w="3146" w:type="dxa"/>
             <w:tcBorders>
               <w:top w:val="single" w:sz="6" w:space="0" w:color="000000"/>
               <w:left w:val="single" w:sz="6" w:space="0" w:color="000000"/>
@@ -725,7 +733,6 @@
               <w:top w:val="nil"/>
               <w:left w:val="single" w:sz="6" w:space="0" w:color="000000"/>
               <w:bottom w:val="nil"/>
-              <w:right w:val="nil"/>
             </w:tcBorders>
           </w:tcPr>
           <w:p>
@@ -742,9 +749,7 @@
             <w:gridSpan w:val="4"/>
             <w:vMerge/>
             <w:tcBorders>
-              <w:top w:val="nil"/>
-              <w:left w:val="single" w:sz="6" w:space="0" w:color="000000"/>
-              <w:bottom w:val="nil"/>
+              <w:top w:val="single" w:sz="4" w:space="0" w:color="auto"/>
               <w:right w:val="single" w:sz="12" w:space="0" w:color="000000"/>
             </w:tcBorders>
           </w:tcPr>
@@ -763,7 +768,7 @@
         </w:trPr>
         <w:tc>
           <w:tcPr>
-            <w:tcW w:w="1830" w:type="dxa"/>
+            <w:tcW w:w="1820" w:type="dxa"/>
             <w:tcBorders>
               <w:top w:val="single" w:sz="6" w:space="0" w:color="000000"/>
               <w:left w:val="single" w:sz="12" w:space="0" w:color="000000"/>
@@ -789,7 +794,7 @@
         </w:tc>
         <w:tc>
           <w:tcPr>
-            <w:tcW w:w="3174" w:type="dxa"/>
+            <w:tcW w:w="3146" w:type="dxa"/>
             <w:tcBorders>
               <w:top w:val="single" w:sz="6" w:space="0" w:color="000000"/>
               <w:left w:val="nil"/>
@@ -813,7 +818,6 @@
               <w:top w:val="nil"/>
               <w:left w:val="single" w:sz="6" w:space="0" w:color="000000"/>
               <w:bottom w:val="nil"/>
-              <w:right w:val="nil"/>
             </w:tcBorders>
           </w:tcPr>
           <w:p>
@@ -830,9 +834,7 @@
             <w:gridSpan w:val="4"/>
             <w:vMerge/>
             <w:tcBorders>
-              <w:top w:val="nil"/>
-              <w:left w:val="single" w:sz="6" w:space="0" w:color="000000"/>
-              <w:bottom w:val="single" w:sz="6" w:space="0" w:color="000000"/>
+              <w:top w:val="single" w:sz="4" w:space="0" w:color="auto"/>
               <w:right w:val="single" w:sz="12" w:space="0" w:color="000000"/>
             </w:tcBorders>
           </w:tcPr>
@@ -851,7 +853,7 @@
         </w:trPr>
         <w:tc>
           <w:tcPr>
-            <w:tcW w:w="5004" w:type="dxa"/>
+            <w:tcW w:w="4966" w:type="dxa"/>
             <w:gridSpan w:val="2"/>
             <w:tcBorders>
               <w:top w:val="single" w:sz="6" w:space="0" w:color="000000"/>
@@ -912,78 +914,9 @@
         </w:tc>
         <w:tc>
           <w:tcPr>
-            <w:tcW w:w="4792" w:type="dxa"/>
+            <w:tcW w:w="4780" w:type="dxa"/>
             <w:gridSpan w:val="4"/>
             <w:tcBorders>
-              <w:top w:val="single" w:sz="6" w:space="0" w:color="000000"/>
-              <w:left w:val="nil"/>
-              <w:bottom w:val="single" w:sz="6" w:space="0" w:color="000000"/>
-              <w:right w:val="single" w:sz="12" w:space="0" w:color="000000"/>
-            </w:tcBorders>
-          </w:tcPr>
-          <w:p>
-            <w:pPr>
-              <w:rPr>
-                <w:rFonts w:ascii="Times New Roman" w:hAnsi="Times New Roman" w:cs="Times New Roman"/>
-              </w:rPr>
-            </w:pPr>
-          </w:p>
-        </w:tc>
-      </w:tr>
-      <w:tr>
-        <w:trPr>
-          <w:trHeight w:val="470"/>
-        </w:trPr>
-        <w:tc>
-          <w:tcPr>
-            <w:tcW w:w="1830" w:type="dxa"/>
-            <w:tcBorders>
-              <w:top w:val="single" w:sz="6" w:space="0" w:color="000000"/>
-              <w:left w:val="single" w:sz="12" w:space="0" w:color="000000"/>
-              <w:bottom w:val="single" w:sz="6" w:space="0" w:color="000000"/>
-              <w:right w:val="nil"/>
-            </w:tcBorders>
-          </w:tcPr>
-          <w:p>
-            <w:pPr>
-              <w:ind w:left="32"/>
-              <w:rPr>
-                <w:rFonts w:ascii="Times New Roman" w:hAnsi="Times New Roman" w:cs="Times New Roman"/>
-              </w:rPr>
-            </w:pPr>
-            <w:r>
-              <w:rPr>
-                <w:rFonts w:ascii="Times New Roman" w:eastAsia="Times New Roman" w:hAnsi="Times New Roman" w:cs="Times New Roman"/>
-                <w:sz w:val="18"/>
-              </w:rPr>
-              <w:t xml:space="preserve">Address:-  </w:t>
-            </w:r>
-          </w:p>
-        </w:tc>
-        <w:tc>
-          <w:tcPr>
-            <w:tcW w:w="3174" w:type="dxa"/>
-            <w:tcBorders>
-              <w:top w:val="single" w:sz="6" w:space="0" w:color="000000"/>
-              <w:left w:val="nil"/>
-              <w:bottom w:val="single" w:sz="6" w:space="0" w:color="000000"/>
-              <w:right w:val="nil"/>
-            </w:tcBorders>
-          </w:tcPr>
-          <w:p>
-            <w:pPr>
-              <w:rPr>
-                <w:rFonts w:ascii="Times New Roman" w:hAnsi="Times New Roman" w:cs="Times New Roman"/>
-              </w:rPr>
-            </w:pPr>
-          </w:p>
-        </w:tc>
-        <w:tc>
-          <w:tcPr>
-            <w:tcW w:w="4949" w:type="dxa"/>
-            <w:gridSpan w:val="5"/>
-            <w:tcBorders>
-              <w:top w:val="single" w:sz="6" w:space="0" w:color="000000"/>
               <w:left w:val="nil"/>
               <w:bottom w:val="single" w:sz="6" w:space="0" w:color="000000"/>
               <w:right w:val="single" w:sz="12" w:space="0" w:color="000000"/>
@@ -1004,7 +937,7 @@
         </w:trPr>
         <w:tc>
           <w:tcPr>
-            <w:tcW w:w="1830" w:type="dxa"/>
+            <w:tcW w:w="1820" w:type="dxa"/>
             <w:tcBorders>
               <w:top w:val="single" w:sz="6" w:space="0" w:color="000000"/>
               <w:left w:val="single" w:sz="12" w:space="0" w:color="000000"/>
@@ -1022,7 +955,7 @@
         </w:tc>
         <w:tc>
           <w:tcPr>
-            <w:tcW w:w="3174" w:type="dxa"/>
+            <w:tcW w:w="3146" w:type="dxa"/>
             <w:tcBorders>
               <w:top w:val="single" w:sz="6" w:space="0" w:color="000000"/>
               <w:left w:val="nil"/>
@@ -1040,7 +973,7 @@
         </w:tc>
         <w:tc>
           <w:tcPr>
-            <w:tcW w:w="4949" w:type="dxa"/>
+            <w:tcW w:w="4987" w:type="dxa"/>
             <w:gridSpan w:val="5"/>
             <w:tcBorders>
               <w:top w:val="single" w:sz="6" w:space="0" w:color="000000"/>
@@ -1064,7 +997,7 @@
         </w:trPr>
         <w:tc>
           <w:tcPr>
-            <w:tcW w:w="1830" w:type="dxa"/>
+            <w:tcW w:w="1820" w:type="dxa"/>
             <w:tcBorders>
               <w:top w:val="single" w:sz="6" w:space="0" w:color="000000"/>
               <w:left w:val="single" w:sz="12" w:space="0" w:color="000000"/>
@@ -1090,7 +1023,7 @@
         </w:tc>
         <w:tc>
           <w:tcPr>
-            <w:tcW w:w="3174" w:type="dxa"/>
+            <w:tcW w:w="3146" w:type="dxa"/>
             <w:tcBorders>
               <w:top w:val="single" w:sz="6" w:space="0" w:color="000000"/>
               <w:left w:val="single" w:sz="6" w:space="0" w:color="000000"/>
@@ -1130,7 +1063,7 @@
         </w:tc>
         <w:tc>
           <w:tcPr>
-            <w:tcW w:w="4949" w:type="dxa"/>
+            <w:tcW w:w="4987" w:type="dxa"/>
             <w:gridSpan w:val="5"/>
             <w:tcBorders>
               <w:top w:val="single" w:sz="6" w:space="0" w:color="000000"/>
@@ -1154,7 +1087,7 @@
         </w:trPr>
         <w:tc>
           <w:tcPr>
-            <w:tcW w:w="1830" w:type="dxa"/>
+            <w:tcW w:w="1820" w:type="dxa"/>
             <w:tcBorders>
               <w:top w:val="single" w:sz="6" w:space="0" w:color="000000"/>
               <w:left w:val="single" w:sz="12" w:space="0" w:color="000000"/>
@@ -1180,7 +1113,7 @@
         </w:tc>
         <w:tc>
           <w:tcPr>
-            <w:tcW w:w="3174" w:type="dxa"/>
+            <w:tcW w:w="3146" w:type="dxa"/>
             <w:tcBorders>
               <w:top w:val="single" w:sz="6" w:space="0" w:color="000000"/>
               <w:left w:val="single" w:sz="6" w:space="0" w:color="000000"/>
@@ -1200,13 +1133,27 @@
                 <w:rFonts w:ascii="Times New Roman" w:eastAsia="Times New Roman" w:hAnsi="Times New Roman" w:cs="Times New Roman"/>
                 <w:sz w:val="18"/>
               </w:rPr>
-              <w:t>[Fabric]</w:t>
-            </w:r>
-          </w:p>
-        </w:tc>
-        <w:tc>
-          <w:tcPr>
-            <w:tcW w:w="157" w:type="dxa"/>
+              <w:t>[</w:t>
+            </w:r>
+            <w:r>
+              <w:rPr>
+                <w:rFonts w:ascii="Times New Roman" w:eastAsia="Times New Roman" w:hAnsi="Times New Roman" w:cs="Times New Roman"/>
+                <w:sz w:val="18"/>
+              </w:rPr>
+              <w:t xml:space="preserve">Sofa </w:t>
+            </w:r>
+            <w:r>
+              <w:rPr>
+                <w:rFonts w:ascii="Times New Roman" w:eastAsia="Times New Roman" w:hAnsi="Times New Roman" w:cs="Times New Roman"/>
+                <w:sz w:val="18"/>
+              </w:rPr>
+              <w:t>Fabric]</w:t>
+            </w:r>
+          </w:p>
+        </w:tc>
+        <w:tc>
+          <w:tcPr>
+            <w:tcW w:w="207" w:type="dxa"/>
             <w:vMerge w:val="restart"/>
             <w:tcBorders>
               <w:top w:val="single" w:sz="6" w:space="0" w:color="000000"/>
@@ -1221,11 +1168,17 @@
                 <w:rFonts w:ascii="Times New Roman" w:hAnsi="Times New Roman" w:cs="Times New Roman"/>
               </w:rPr>
             </w:pPr>
-          </w:p>
-        </w:tc>
-        <w:tc>
-          <w:tcPr>
-            <w:tcW w:w="2024" w:type="dxa"/>
+            <w:r>
+              <w:rPr>
+                <w:rFonts w:ascii="Times New Roman" w:hAnsi="Times New Roman" w:cs="Times New Roman"/>
+              </w:rPr>
+              <w:t xml:space="preserve"> </w:t>
+            </w:r>
+          </w:p>
+        </w:tc>
+        <w:tc>
+          <w:tcPr>
+            <w:tcW w:w="2030" w:type="dxa"/>
             <w:gridSpan w:val="3"/>
             <w:tcBorders>
               <w:top w:val="single" w:sz="6" w:space="0" w:color="000000"/>
@@ -1252,7 +1205,7 @@
         </w:tc>
         <w:tc>
           <w:tcPr>
-            <w:tcW w:w="2768" w:type="dxa"/>
+            <w:tcW w:w="2750" w:type="dxa"/>
             <w:tcBorders>
               <w:top w:val="single" w:sz="6" w:space="0" w:color="000000"/>
               <w:left w:val="single" w:sz="6" w:space="0" w:color="000000"/>
@@ -1302,11 +1255,10 @@
         </w:trPr>
         <w:tc>
           <w:tcPr>
-            <w:tcW w:w="1830" w:type="dxa"/>
+            <w:tcW w:w="1820" w:type="dxa"/>
             <w:tcBorders>
               <w:top w:val="single" w:sz="6" w:space="0" w:color="000000"/>
               <w:left w:val="single" w:sz="12" w:space="0" w:color="000000"/>
-              <w:bottom w:val="single" w:sz="12" w:space="0" w:color="000000"/>
               <w:right w:val="nil"/>
             </w:tcBorders>
           </w:tcPr>
@@ -1320,11 +1272,10 @@
         </w:tc>
         <w:tc>
           <w:tcPr>
-            <w:tcW w:w="3174" w:type="dxa"/>
+            <w:tcW w:w="3146" w:type="dxa"/>
             <w:tcBorders>
               <w:top w:val="single" w:sz="6" w:space="0" w:color="000000"/>
               <w:left w:val="nil"/>
-              <w:bottom w:val="single" w:sz="12" w:space="0" w:color="000000"/>
               <w:right w:val="nil"/>
             </w:tcBorders>
           </w:tcPr>
@@ -1357,7 +1308,7 @@
         </w:tc>
         <w:tc>
           <w:tcPr>
-            <w:tcW w:w="4792" w:type="dxa"/>
+            <w:tcW w:w="4780" w:type="dxa"/>
             <w:gridSpan w:val="4"/>
             <w:vMerge w:val="restart"/>
             <w:tcBorders>
@@ -1478,216 +1429,30 @@
       </w:tr>
       <w:tr>
         <w:trPr>
-          <w:trHeight w:val="259"/>
+          <w:trHeight w:val="1712"/>
         </w:trPr>
         <w:tc>
           <w:tcPr>
-            <w:tcW w:w="1830" w:type="dxa"/>
-            <w:tcBorders>
-              <w:top w:val="single" w:sz="12" w:space="0" w:color="000000"/>
+            <w:tcW w:w="4966" w:type="dxa"/>
+            <w:gridSpan w:val="2"/>
+            <w:tcBorders>
               <w:left w:val="single" w:sz="12" w:space="0" w:color="000000"/>
-              <w:bottom w:val="single" w:sz="12" w:space="0" w:color="000000"/>
-              <w:right w:val="nil"/>
-            </w:tcBorders>
-          </w:tcPr>
-          <w:p>
-            <w:pPr>
-              <w:rPr>
-                <w:rFonts w:ascii="Times New Roman" w:hAnsi="Times New Roman" w:cs="Times New Roman"/>
-              </w:rPr>
-            </w:pPr>
-          </w:p>
-        </w:tc>
-        <w:tc>
-          <w:tcPr>
-            <w:tcW w:w="3174" w:type="dxa"/>
-            <w:tcBorders>
-              <w:top w:val="single" w:sz="12" w:space="0" w:color="000000"/>
-              <w:left w:val="nil"/>
-              <w:bottom w:val="single" w:sz="12" w:space="0" w:color="000000"/>
-              <w:right w:val="single" w:sz="12" w:space="0" w:color="000000"/>
-            </w:tcBorders>
-          </w:tcPr>
-          <w:p>
-            <w:pPr>
-              <w:ind w:left="533"/>
-              <w:rPr>
-                <w:rFonts w:ascii="Times New Roman" w:hAnsi="Times New Roman" w:cs="Times New Roman"/>
-              </w:rPr>
-            </w:pPr>
-            <w:r>
-              <w:rPr>
-                <w:rFonts w:ascii="Times New Roman" w:eastAsia="Times New Roman" w:hAnsi="Times New Roman" w:cs="Times New Roman"/>
-                <w:sz w:val="19"/>
-              </w:rPr>
-              <w:t xml:space="preserve">Size : </w:t>
-            </w:r>
-          </w:p>
-        </w:tc>
-        <w:tc>
-          <w:tcPr>
-            <w:tcW w:w="0" w:type="auto"/>
-            <w:vMerge/>
-            <w:tcBorders>
-              <w:top w:val="nil"/>
-              <w:left w:val="nil"/>
-              <w:bottom w:val="nil"/>
-              <w:right w:val="nil"/>
-            </w:tcBorders>
-          </w:tcPr>
-          <w:p>
-            <w:pPr>
-              <w:rPr>
-                <w:rFonts w:ascii="Times New Roman" w:hAnsi="Times New Roman" w:cs="Times New Roman"/>
-              </w:rPr>
-            </w:pPr>
-          </w:p>
-        </w:tc>
-        <w:tc>
-          <w:tcPr>
-            <w:tcW w:w="0" w:type="auto"/>
-            <w:gridSpan w:val="4"/>
-            <w:vMerge/>
-            <w:tcBorders>
-              <w:left w:val="nil"/>
-              <w:right w:val="single" w:sz="12" w:space="0" w:color="000000"/>
-            </w:tcBorders>
-          </w:tcPr>
-          <w:p>
-            <w:pPr>
-              <w:rPr>
-                <w:rFonts w:ascii="Times New Roman" w:hAnsi="Times New Roman" w:cs="Times New Roman"/>
-              </w:rPr>
-            </w:pPr>
-          </w:p>
-        </w:tc>
-      </w:tr>
-      <w:tr>
-        <w:trPr>
-          <w:trHeight w:val="1423"/>
-        </w:trPr>
-        <w:tc>
-          <w:tcPr>
-            <w:tcW w:w="1830" w:type="dxa"/>
-            <w:tcBorders>
-              <w:top w:val="single" w:sz="12" w:space="0" w:color="000000"/>
-              <w:left w:val="single" w:sz="12" w:space="0" w:color="000000"/>
-              <w:bottom w:val="single" w:sz="12" w:space="0" w:color="000000"/>
-              <w:right w:val="nil"/>
-            </w:tcBorders>
-          </w:tcPr>
-          <w:p>
-            <w:pPr>
-              <w:spacing w:after="13"/>
-              <w:ind w:left="32"/>
-              <w:rPr>
-                <w:rFonts w:ascii="Times New Roman" w:hAnsi="Times New Roman" w:cs="Times New Roman"/>
-              </w:rPr>
-            </w:pPr>
-            <w:r>
-              <w:rPr>
-                <w:rFonts w:ascii="Times New Roman" w:eastAsia="Times New Roman" w:hAnsi="Times New Roman" w:cs="Times New Roman"/>
-                <w:sz w:val="18"/>
-              </w:rPr>
-              <w:t>Seater Size:</w:t>
-            </w:r>
-          </w:p>
-          <w:p>
-            <w:pPr>
-              <w:spacing w:after="13"/>
-              <w:ind w:left="32"/>
-              <w:rPr>
-                <w:rFonts w:ascii="Times New Roman" w:hAnsi="Times New Roman" w:cs="Times New Roman"/>
-              </w:rPr>
-            </w:pPr>
-            <w:r>
-              <w:rPr>
-                <w:rFonts w:ascii="Times New Roman" w:eastAsia="Times New Roman" w:hAnsi="Times New Roman" w:cs="Times New Roman"/>
-                <w:sz w:val="18"/>
-              </w:rPr>
-              <w:t>Lounger Size:</w:t>
-            </w:r>
-          </w:p>
-          <w:p>
-            <w:pPr>
-              <w:spacing w:after="13"/>
-              <w:ind w:left="32"/>
-              <w:rPr>
-                <w:rFonts w:ascii="Times New Roman" w:hAnsi="Times New Roman" w:cs="Times New Roman"/>
-              </w:rPr>
-            </w:pPr>
-            <w:r>
-              <w:rPr>
-                <w:rFonts w:ascii="Times New Roman" w:eastAsia="Times New Roman" w:hAnsi="Times New Roman" w:cs="Times New Roman"/>
-                <w:sz w:val="18"/>
-              </w:rPr>
-              <w:t>Seating Depth :</w:t>
-            </w:r>
-          </w:p>
-          <w:p>
-            <w:pPr>
-              <w:spacing w:after="13"/>
-              <w:ind w:left="32"/>
-              <w:rPr>
-                <w:rFonts w:ascii="Times New Roman" w:hAnsi="Times New Roman" w:cs="Times New Roman"/>
-              </w:rPr>
-            </w:pPr>
-            <w:r>
-              <w:rPr>
-                <w:rFonts w:ascii="Times New Roman" w:eastAsia="Times New Roman" w:hAnsi="Times New Roman" w:cs="Times New Roman"/>
-                <w:sz w:val="18"/>
-              </w:rPr>
-              <w:t>Seating Height:</w:t>
-            </w:r>
-          </w:p>
-          <w:p>
-            <w:pPr>
-              <w:spacing w:after="11"/>
-              <w:ind w:left="32"/>
-              <w:rPr>
-                <w:rFonts w:ascii="Times New Roman" w:hAnsi="Times New Roman" w:cs="Times New Roman"/>
-              </w:rPr>
-            </w:pPr>
-            <w:r>
-              <w:rPr>
-                <w:rFonts w:ascii="Times New Roman" w:eastAsia="Times New Roman" w:hAnsi="Times New Roman" w:cs="Times New Roman"/>
-                <w:sz w:val="18"/>
-              </w:rPr>
-              <w:t>Bed Size :</w:t>
-            </w:r>
-          </w:p>
-          <w:p>
-            <w:pPr>
-              <w:ind w:left="32"/>
-              <w:rPr>
-                <w:rFonts w:ascii="Times New Roman" w:hAnsi="Times New Roman" w:cs="Times New Roman"/>
-              </w:rPr>
-            </w:pPr>
-            <w:r>
-              <w:rPr>
-                <w:rFonts w:ascii="Times New Roman" w:eastAsia="Times New Roman" w:hAnsi="Times New Roman" w:cs="Times New Roman"/>
-                <w:sz w:val="18"/>
-              </w:rPr>
-              <w:t>Handle Thickness:</w:t>
-            </w:r>
-          </w:p>
-        </w:tc>
-        <w:tc>
-          <w:tcPr>
-            <w:tcW w:w="3174" w:type="dxa"/>
-            <w:tcBorders>
-              <w:top w:val="single" w:sz="12" w:space="0" w:color="000000"/>
-              <w:left w:val="nil"/>
-              <w:bottom w:val="single" w:sz="12" w:space="0" w:color="000000"/>
-              <w:right w:val="single" w:sz="12" w:space="0" w:color="000000"/>
-            </w:tcBorders>
-          </w:tcPr>
-          <w:p>
-            <w:pPr>
-              <w:rPr>
-                <w:rFonts w:ascii="Times New Roman" w:hAnsi="Times New Roman" w:cs="Times New Roman"/>
-              </w:rPr>
-            </w:pPr>
+            </w:tcBorders>
+          </w:tcPr>
+          <w:p>
+            <w:pPr>
+              <w:rPr>
+                <w:rFonts w:ascii="Times New Roman" w:hAnsi="Times New Roman" w:cs="Times New Roman"/>
+                <w:sz w:val="18"/>
+                <w:szCs w:val="18"/>
+              </w:rPr>
+            </w:pPr>
+            <w:r>
+              <w:rPr>
+                <w:rFonts w:ascii="Times New Roman" w:hAnsi="Times New Roman" w:cs="Times New Roman"/>
+              </w:rPr>
+              <w:t xml:space="preserve">     [Dimension Image]</w:t>
+            </w:r>
           </w:p>
         </w:tc>
         <w:tc>
@@ -1734,9 +1499,8 @@
         </w:trPr>
         <w:tc>
           <w:tcPr>
-            <w:tcW w:w="1830" w:type="dxa"/>
-            <w:tcBorders>
-              <w:top w:val="single" w:sz="12" w:space="0" w:color="000000"/>
+            <w:tcW w:w="1820" w:type="dxa"/>
+            <w:tcBorders>
               <w:left w:val="single" w:sz="12" w:space="0" w:color="000000"/>
               <w:right w:val="nil"/>
             </w:tcBorders>
@@ -1760,9 +1524,8 @@
         </w:tc>
         <w:tc>
           <w:tcPr>
-            <w:tcW w:w="3174" w:type="dxa"/>
-            <w:tcBorders>
-              <w:top w:val="single" w:sz="12" w:space="0" w:color="000000"/>
+            <w:tcW w:w="3146" w:type="dxa"/>
+            <w:tcBorders>
               <w:left w:val="nil"/>
               <w:right w:val="nil"/>
             </w:tcBorders>
@@ -1830,7 +1593,7 @@
         </w:trPr>
         <w:tc>
           <w:tcPr>
-            <w:tcW w:w="1830" w:type="dxa"/>
+            <w:tcW w:w="1820" w:type="dxa"/>
             <w:vMerge w:val="restart"/>
             <w:tcBorders>
               <w:left w:val="single" w:sz="12" w:space="0" w:color="000000"/>
@@ -1857,7 +1620,7 @@
         </w:tc>
         <w:tc>
           <w:tcPr>
-            <w:tcW w:w="3174" w:type="dxa"/>
+            <w:tcW w:w="3146" w:type="dxa"/>
             <w:vMerge w:val="restart"/>
             <w:tcBorders>
               <w:left w:val="nil"/>
@@ -1942,7 +1705,7 @@
         </w:trPr>
         <w:tc>
           <w:tcPr>
-            <w:tcW w:w="1830" w:type="dxa"/>
+            <w:tcW w:w="1820" w:type="dxa"/>
             <w:vMerge/>
             <w:tcBorders>
               <w:top w:val="nil"/>
@@ -1999,7 +1762,7 @@
         </w:tc>
         <w:tc>
           <w:tcPr>
-            <w:tcW w:w="607" w:type="dxa"/>
+            <w:tcW w:w="606" w:type="dxa"/>
             <w:tcBorders>
               <w:top w:val="nil"/>
               <w:left w:val="nil"/>
@@ -2017,7 +1780,7 @@
         </w:tc>
         <w:tc>
           <w:tcPr>
-            <w:tcW w:w="1417" w:type="dxa"/>
+            <w:tcW w:w="1424" w:type="dxa"/>
             <w:gridSpan w:val="2"/>
             <w:tcBorders>
               <w:top w:val="single" w:sz="6" w:space="0" w:color="000000"/>
@@ -2044,7 +1807,7 @@
         </w:tc>
         <w:tc>
           <w:tcPr>
-            <w:tcW w:w="2768" w:type="dxa"/>
+            <w:tcW w:w="2750" w:type="dxa"/>
             <w:tcBorders>
               <w:top w:val="single" w:sz="6" w:space="0" w:color="000000"/>
               <w:left w:val="single" w:sz="6" w:space="0" w:color="000000"/>
@@ -2093,7 +1856,7 @@
         </w:trPr>
         <w:tc>
           <w:tcPr>
-            <w:tcW w:w="1830" w:type="dxa"/>
+            <w:tcW w:w="1820" w:type="dxa"/>
             <w:vMerge/>
             <w:tcBorders>
               <w:top w:val="nil"/>
@@ -2150,7 +1913,7 @@
         </w:tc>
         <w:tc>
           <w:tcPr>
-            <w:tcW w:w="607" w:type="dxa"/>
+            <w:tcW w:w="606" w:type="dxa"/>
             <w:tcBorders>
               <w:top w:val="nil"/>
               <w:left w:val="nil"/>
@@ -2168,7 +1931,7 @@
         </w:tc>
         <w:tc>
           <w:tcPr>
-            <w:tcW w:w="1417" w:type="dxa"/>
+            <w:tcW w:w="1424" w:type="dxa"/>
             <w:gridSpan w:val="2"/>
             <w:tcBorders>
               <w:top w:val="single" w:sz="6" w:space="0" w:color="000000"/>
@@ -2195,7 +1958,7 @@
         </w:tc>
         <w:tc>
           <w:tcPr>
-            <w:tcW w:w="2768" w:type="dxa"/>
+            <w:tcW w:w="2750" w:type="dxa"/>
             <w:tcBorders>
               <w:top w:val="single" w:sz="6" w:space="0" w:color="000000"/>
               <w:left w:val="single" w:sz="6" w:space="0" w:color="000000"/>
@@ -2219,16 +1982,30 @@
               </w:rPr>
               <w:t>[</w:t>
             </w:r>
-            <w:proofErr w:type="spellStart"/>
-            <w:r>
-              <w:rPr>
-                <w:rFonts w:ascii="Times New Roman" w:hAnsi="Times New Roman" w:cs="Times New Roman"/>
-                <w:sz w:val="18"/>
-                <w:szCs w:val="18"/>
-              </w:rPr>
-              <w:t>CushionSize</w:t>
-            </w:r>
-            <w:proofErr w:type="spellEnd"/>
+            <w:r>
+              <w:rPr>
+                <w:rFonts w:ascii="Times New Roman" w:hAnsi="Times New Roman" w:cs="Times New Roman"/>
+                <w:sz w:val="18"/>
+                <w:szCs w:val="18"/>
+              </w:rPr>
+              <w:t>Cushion</w:t>
+            </w:r>
+            <w:r>
+              <w:rPr>
+                <w:rFonts w:ascii="Times New Roman" w:hAnsi="Times New Roman" w:cs="Times New Roman"/>
+                <w:sz w:val="18"/>
+                <w:szCs w:val="18"/>
+              </w:rPr>
+              <w:t xml:space="preserve"> </w:t>
+            </w:r>
+            <w:r>
+              <w:rPr>
+                <w:rFonts w:ascii="Times New Roman" w:hAnsi="Times New Roman" w:cs="Times New Roman"/>
+                <w:sz w:val="18"/>
+                <w:szCs w:val="18"/>
+              </w:rPr>
+              <w:t>Size</w:t>
+            </w:r>
             <w:r>
               <w:rPr>
                 <w:rFonts w:ascii="Times New Roman" w:hAnsi="Times New Roman" w:cs="Times New Roman"/>
@@ -2246,7 +2023,7 @@
         </w:trPr>
         <w:tc>
           <w:tcPr>
-            <w:tcW w:w="1830" w:type="dxa"/>
+            <w:tcW w:w="1820" w:type="dxa"/>
             <w:vMerge/>
             <w:tcBorders>
               <w:top w:val="nil"/>
@@ -2303,7 +2080,7 @@
         </w:tc>
         <w:tc>
           <w:tcPr>
-            <w:tcW w:w="607" w:type="dxa"/>
+            <w:tcW w:w="606" w:type="dxa"/>
             <w:tcBorders>
               <w:top w:val="nil"/>
               <w:left w:val="nil"/>
@@ -2321,7 +2098,7 @@
         </w:tc>
         <w:tc>
           <w:tcPr>
-            <w:tcW w:w="1417" w:type="dxa"/>
+            <w:tcW w:w="1424" w:type="dxa"/>
             <w:gridSpan w:val="2"/>
             <w:tcBorders>
               <w:top w:val="single" w:sz="6" w:space="0" w:color="000000"/>
@@ -2355,7 +2132,7 @@
         </w:tc>
         <w:tc>
           <w:tcPr>
-            <w:tcW w:w="2768" w:type="dxa"/>
+            <w:tcW w:w="2750" w:type="dxa"/>
             <w:tcBorders>
               <w:top w:val="single" w:sz="6" w:space="0" w:color="000000"/>
               <w:left w:val="single" w:sz="6" w:space="0" w:color="000000"/>
@@ -2379,16 +2156,30 @@
               </w:rPr>
               <w:t>[</w:t>
             </w:r>
-            <w:proofErr w:type="spellStart"/>
-            <w:r>
-              <w:rPr>
-                <w:rFonts w:ascii="Times New Roman" w:hAnsi="Times New Roman" w:cs="Times New Roman"/>
-                <w:sz w:val="18"/>
-                <w:szCs w:val="18"/>
-              </w:rPr>
-              <w:t>CushionQty</w:t>
-            </w:r>
-            <w:proofErr w:type="spellEnd"/>
+            <w:r>
+              <w:rPr>
+                <w:rFonts w:ascii="Times New Roman" w:hAnsi="Times New Roman" w:cs="Times New Roman"/>
+                <w:sz w:val="18"/>
+                <w:szCs w:val="18"/>
+              </w:rPr>
+              <w:t>Cushion</w:t>
+            </w:r>
+            <w:r>
+              <w:rPr>
+                <w:rFonts w:ascii="Times New Roman" w:hAnsi="Times New Roman" w:cs="Times New Roman"/>
+                <w:sz w:val="18"/>
+                <w:szCs w:val="18"/>
+              </w:rPr>
+              <w:t xml:space="preserve"> </w:t>
+            </w:r>
+            <w:r>
+              <w:rPr>
+                <w:rFonts w:ascii="Times New Roman" w:hAnsi="Times New Roman" w:cs="Times New Roman"/>
+                <w:sz w:val="18"/>
+                <w:szCs w:val="18"/>
+              </w:rPr>
+              <w:t>Qty</w:t>
+            </w:r>
             <w:r>
               <w:rPr>
                 <w:rFonts w:ascii="Times New Roman" w:hAnsi="Times New Roman" w:cs="Times New Roman"/>
@@ -2406,7 +2197,7 @@
         </w:trPr>
         <w:tc>
           <w:tcPr>
-            <w:tcW w:w="1830" w:type="dxa"/>
+            <w:tcW w:w="1820" w:type="dxa"/>
             <w:vMerge/>
             <w:tcBorders>
               <w:top w:val="nil"/>
@@ -2463,7 +2254,7 @@
         </w:tc>
         <w:tc>
           <w:tcPr>
-            <w:tcW w:w="607" w:type="dxa"/>
+            <w:tcW w:w="606" w:type="dxa"/>
             <w:tcBorders>
               <w:top w:val="nil"/>
               <w:left w:val="nil"/>
@@ -2482,7 +2273,7 @@
         </w:tc>
         <w:tc>
           <w:tcPr>
-            <w:tcW w:w="1417" w:type="dxa"/>
+            <w:tcW w:w="1424" w:type="dxa"/>
             <w:gridSpan w:val="2"/>
             <w:tcBorders>
               <w:top w:val="single" w:sz="6" w:space="0" w:color="000000"/>
@@ -2510,7 +2301,7 @@
         </w:tc>
         <w:tc>
           <w:tcPr>
-            <w:tcW w:w="2768" w:type="dxa"/>
+            <w:tcW w:w="2750" w:type="dxa"/>
             <w:tcBorders>
               <w:top w:val="single" w:sz="6" w:space="0" w:color="000000"/>
               <w:left w:val="single" w:sz="6" w:space="0" w:color="000000"/>
@@ -2534,16 +2325,30 @@
               </w:rPr>
               <w:t>[</w:t>
             </w:r>
-            <w:proofErr w:type="spellStart"/>
-            <w:r>
-              <w:rPr>
-                <w:rFonts w:ascii="Times New Roman" w:hAnsi="Times New Roman" w:cs="Times New Roman"/>
-                <w:sz w:val="18"/>
-                <w:szCs w:val="18"/>
-              </w:rPr>
-              <w:t>CushionFabric</w:t>
-            </w:r>
-            <w:proofErr w:type="spellEnd"/>
+            <w:r>
+              <w:rPr>
+                <w:rFonts w:ascii="Times New Roman" w:hAnsi="Times New Roman" w:cs="Times New Roman"/>
+                <w:sz w:val="18"/>
+                <w:szCs w:val="18"/>
+              </w:rPr>
+              <w:t>Cushion</w:t>
+            </w:r>
+            <w:r>
+              <w:rPr>
+                <w:rFonts w:ascii="Times New Roman" w:hAnsi="Times New Roman" w:cs="Times New Roman"/>
+                <w:sz w:val="18"/>
+                <w:szCs w:val="18"/>
+              </w:rPr>
+              <w:t xml:space="preserve"> </w:t>
+            </w:r>
+            <w:r>
+              <w:rPr>
+                <w:rFonts w:ascii="Times New Roman" w:hAnsi="Times New Roman" w:cs="Times New Roman"/>
+                <w:sz w:val="18"/>
+                <w:szCs w:val="18"/>
+              </w:rPr>
+              <w:t>Fabric</w:t>
+            </w:r>
             <w:r>
               <w:rPr>
                 <w:rFonts w:ascii="Times New Roman" w:hAnsi="Times New Roman" w:cs="Times New Roman"/>
@@ -2561,7 +2366,7 @@
         </w:trPr>
         <w:tc>
           <w:tcPr>
-            <w:tcW w:w="1830" w:type="dxa"/>
+            <w:tcW w:w="1820" w:type="dxa"/>
             <w:vMerge/>
             <w:tcBorders>
               <w:top w:val="nil"/>
@@ -2618,7 +2423,7 @@
         </w:tc>
         <w:tc>
           <w:tcPr>
-            <w:tcW w:w="4792" w:type="dxa"/>
+            <w:tcW w:w="4780" w:type="dxa"/>
             <w:gridSpan w:val="4"/>
             <w:tcBorders>
               <w:top w:val="nil"/>
@@ -2642,7 +2447,7 @@
         </w:trPr>
         <w:tc>
           <w:tcPr>
-            <w:tcW w:w="1830" w:type="dxa"/>
+            <w:tcW w:w="1820" w:type="dxa"/>
             <w:tcBorders>
               <w:top w:val="single" w:sz="12" w:space="0" w:color="000000"/>
               <w:left w:val="single" w:sz="12" w:space="0" w:color="000000"/>
@@ -2668,7 +2473,7 @@
         </w:tc>
         <w:tc>
           <w:tcPr>
-            <w:tcW w:w="3174" w:type="dxa"/>
+            <w:tcW w:w="3146" w:type="dxa"/>
             <w:tcBorders>
               <w:top w:val="single" w:sz="12" w:space="0" w:color="000000"/>
               <w:left w:val="single" w:sz="12" w:space="0" w:color="000000"/>
@@ -2694,7 +2499,7 @@
         </w:tc>
         <w:tc>
           <w:tcPr>
-            <w:tcW w:w="784" w:type="dxa"/>
+            <w:tcW w:w="843" w:type="dxa"/>
             <w:gridSpan w:val="3"/>
             <w:tcBorders>
               <w:top w:val="single" w:sz="12" w:space="0" w:color="000000"/>
@@ -2719,24 +2524,14 @@
               </w:rPr>
               <w:t>[</w:t>
             </w:r>
-            <w:proofErr w:type="spellStart"/>
-            <w:r>
-              <w:rPr>
-                <w:rFonts w:ascii="Times New Roman" w:hAnsi="Times New Roman" w:cs="Times New Roman"/>
-                <w:sz w:val="18"/>
-                <w:szCs w:val="18"/>
-              </w:rPr>
-              <w:t>LegsQ</w:t>
-            </w:r>
-            <w:r>
-              <w:rPr>
-                <w:rFonts w:ascii="Times New Roman" w:hAnsi="Times New Roman" w:cs="Times New Roman"/>
-                <w:sz w:val="18"/>
-                <w:szCs w:val="18"/>
-              </w:rPr>
-              <w:t>ty</w:t>
-            </w:r>
-            <w:proofErr w:type="spellEnd"/>
+            <w:r>
+              <w:rPr>
+                <w:rFonts w:ascii="Times New Roman" w:hAnsi="Times New Roman" w:cs="Times New Roman"/>
+                <w:sz w:val="18"/>
+                <w:szCs w:val="18"/>
+              </w:rPr>
+              <w:t>Legs Quantity</w:t>
+            </w:r>
             <w:r>
               <w:rPr>
                 <w:rFonts w:ascii="Times New Roman" w:hAnsi="Times New Roman" w:cs="Times New Roman"/>
@@ -2749,7 +2544,7 @@
         </w:tc>
         <w:tc>
           <w:tcPr>
-            <w:tcW w:w="1397" w:type="dxa"/>
+            <w:tcW w:w="1394" w:type="dxa"/>
             <w:tcBorders>
               <w:top w:val="single" w:sz="6" w:space="0" w:color="000000"/>
               <w:left w:val="single" w:sz="12" w:space="0" w:color="000000"/>
@@ -2769,29 +2564,27 @@
                 <w:rFonts w:ascii="Times New Roman" w:eastAsia="Times New Roman" w:hAnsi="Times New Roman" w:cs="Times New Roman"/>
                 <w:sz w:val="18"/>
               </w:rPr>
-              <w:t>[</w:t>
-            </w:r>
-            <w:proofErr w:type="spellStart"/>
-            <w:r>
-              <w:rPr>
-                <w:rFonts w:ascii="Times New Roman" w:eastAsia="Times New Roman" w:hAnsi="Times New Roman" w:cs="Times New Roman"/>
-                <w:sz w:val="18"/>
-              </w:rPr>
-              <w:t>LegsFinish</w:t>
-            </w:r>
-            <w:proofErr w:type="spellEnd"/>
-            <w:r>
-              <w:rPr>
-                <w:rFonts w:ascii="Times New Roman" w:eastAsia="Times New Roman" w:hAnsi="Times New Roman" w:cs="Times New Roman"/>
-                <w:sz w:val="18"/>
-              </w:rPr>
-              <w:t>]</w:t>
-            </w:r>
-          </w:p>
-        </w:tc>
-        <w:tc>
-          <w:tcPr>
-            <w:tcW w:w="2768" w:type="dxa"/>
+              <w:t>[Legs</w:t>
+            </w:r>
+            <w:r>
+              <w:rPr>
+                <w:rFonts w:ascii="Times New Roman" w:eastAsia="Times New Roman" w:hAnsi="Times New Roman" w:cs="Times New Roman"/>
+                <w:sz w:val="18"/>
+              </w:rPr>
+              <w:t xml:space="preserve"> </w:t>
+            </w:r>
+            <w:r>
+              <w:rPr>
+                <w:rFonts w:ascii="Times New Roman" w:eastAsia="Times New Roman" w:hAnsi="Times New Roman" w:cs="Times New Roman"/>
+                <w:sz w:val="18"/>
+              </w:rPr>
+              <w:t>Finish]</w:t>
+            </w:r>
+          </w:p>
+        </w:tc>
+        <w:tc>
+          <w:tcPr>
+            <w:tcW w:w="2750" w:type="dxa"/>
             <w:tcBorders>
               <w:top w:val="single" w:sz="6" w:space="0" w:color="000000"/>
               <w:left w:val="single" w:sz="12" w:space="0" w:color="000000"/>
@@ -2812,23 +2605,21 @@
                 <w:rFonts w:ascii="Times New Roman" w:eastAsia="Times New Roman" w:hAnsi="Times New Roman" w:cs="Times New Roman"/>
                 <w:sz w:val="18"/>
               </w:rPr>
-              <w:t>[</w:t>
-            </w:r>
-            <w:proofErr w:type="spellStart"/>
-            <w:r>
-              <w:rPr>
-                <w:rFonts w:ascii="Times New Roman" w:eastAsia="Times New Roman" w:hAnsi="Times New Roman" w:cs="Times New Roman"/>
-                <w:sz w:val="18"/>
-              </w:rPr>
-              <w:t>LegsAssembly</w:t>
-            </w:r>
-            <w:proofErr w:type="spellEnd"/>
-            <w:r>
-              <w:rPr>
-                <w:rFonts w:ascii="Times New Roman" w:eastAsia="Times New Roman" w:hAnsi="Times New Roman" w:cs="Times New Roman"/>
-                <w:sz w:val="18"/>
-              </w:rPr>
-              <w:t>]</w:t>
+              <w:t>[Legs</w:t>
+            </w:r>
+            <w:r>
+              <w:rPr>
+                <w:rFonts w:ascii="Times New Roman" w:eastAsia="Times New Roman" w:hAnsi="Times New Roman" w:cs="Times New Roman"/>
+                <w:sz w:val="18"/>
+              </w:rPr>
+              <w:t xml:space="preserve"> </w:t>
+            </w:r>
+            <w:r>
+              <w:rPr>
+                <w:rFonts w:ascii="Times New Roman" w:eastAsia="Times New Roman" w:hAnsi="Times New Roman" w:cs="Times New Roman"/>
+                <w:sz w:val="18"/>
+              </w:rPr>
+              <w:t>Assembly]</w:t>
             </w:r>
           </w:p>
         </w:tc>

</xml_diff>

<commit_message>
added stuff (I forgot what)
</commit_message>
<xml_diff>
--- a/Templates/FoamingTemplate.docx
+++ b/Templates/FoamingTemplate.docx
@@ -207,25 +207,7 @@
                 <w:sz w:val="18"/>
                 <w:szCs w:val="18"/>
               </w:rPr>
-              <w:t>[</w:t>
-            </w:r>
-            <w:proofErr w:type="spellStart"/>
-            <w:r>
-              <w:rPr>
-                <w:rFonts w:ascii="Times New Roman" w:hAnsi="Times New Roman" w:cs="Times New Roman"/>
-                <w:sz w:val="18"/>
-                <w:szCs w:val="18"/>
-              </w:rPr>
-              <w:t>OrderNo</w:t>
-            </w:r>
-            <w:proofErr w:type="spellEnd"/>
-            <w:r>
-              <w:rPr>
-                <w:rFonts w:ascii="Times New Roman" w:hAnsi="Times New Roman" w:cs="Times New Roman"/>
-                <w:sz w:val="18"/>
-                <w:szCs w:val="18"/>
-              </w:rPr>
-              <w:t>]</w:t>
+              <w:t>[OrderNo]</w:t>
             </w:r>
           </w:p>
         </w:tc>
@@ -941,7 +923,7 @@
             <w:tcBorders>
               <w:top w:val="single" w:sz="6" w:space="0" w:color="000000"/>
               <w:left w:val="single" w:sz="12" w:space="0" w:color="000000"/>
-              <w:bottom w:val="single" w:sz="6" w:space="0" w:color="000000"/>
+              <w:bottom w:val="single" w:sz="12" w:space="0" w:color="auto"/>
               <w:right w:val="nil"/>
             </w:tcBorders>
           </w:tcPr>
@@ -959,7 +941,7 @@
             <w:tcBorders>
               <w:top w:val="single" w:sz="6" w:space="0" w:color="000000"/>
               <w:left w:val="nil"/>
-              <w:bottom w:val="single" w:sz="6" w:space="0" w:color="000000"/>
+              <w:bottom w:val="single" w:sz="12" w:space="0" w:color="auto"/>
               <w:right w:val="nil"/>
             </w:tcBorders>
           </w:tcPr>
@@ -978,7 +960,7 @@
             <w:tcBorders>
               <w:top w:val="single" w:sz="6" w:space="0" w:color="000000"/>
               <w:left w:val="nil"/>
-              <w:bottom w:val="single" w:sz="6" w:space="0" w:color="000000"/>
+              <w:bottom w:val="single" w:sz="12" w:space="0" w:color="auto"/>
               <w:right w:val="single" w:sz="12" w:space="0" w:color="000000"/>
             </w:tcBorders>
           </w:tcPr>
@@ -999,7 +981,7 @@
           <w:tcPr>
             <w:tcW w:w="1820" w:type="dxa"/>
             <w:tcBorders>
-              <w:top w:val="single" w:sz="6" w:space="0" w:color="000000"/>
+              <w:top w:val="single" w:sz="12" w:space="0" w:color="auto"/>
               <w:left w:val="single" w:sz="12" w:space="0" w:color="000000"/>
               <w:bottom w:val="single" w:sz="6" w:space="0" w:color="000000"/>
               <w:right w:val="single" w:sz="6" w:space="0" w:color="000000"/>
@@ -1025,7 +1007,7 @@
           <w:tcPr>
             <w:tcW w:w="3146" w:type="dxa"/>
             <w:tcBorders>
-              <w:top w:val="single" w:sz="6" w:space="0" w:color="000000"/>
+              <w:top w:val="single" w:sz="12" w:space="0" w:color="auto"/>
               <w:left w:val="single" w:sz="6" w:space="0" w:color="000000"/>
               <w:bottom w:val="single" w:sz="6" w:space="0" w:color="000000"/>
               <w:right w:val="nil"/>
@@ -1066,7 +1048,7 @@
             <w:tcW w:w="4987" w:type="dxa"/>
             <w:gridSpan w:val="5"/>
             <w:tcBorders>
-              <w:top w:val="single" w:sz="6" w:space="0" w:color="000000"/>
+              <w:top w:val="single" w:sz="12" w:space="0" w:color="auto"/>
               <w:left w:val="nil"/>
               <w:bottom w:val="single" w:sz="6" w:space="0" w:color="000000"/>
               <w:right w:val="single" w:sz="12" w:space="0" w:color="auto"/>
@@ -1091,7 +1073,7 @@
             <w:tcBorders>
               <w:top w:val="single" w:sz="6" w:space="0" w:color="000000"/>
               <w:left w:val="single" w:sz="12" w:space="0" w:color="000000"/>
-              <w:bottom w:val="single" w:sz="6" w:space="0" w:color="000000"/>
+              <w:bottom w:val="single" w:sz="4" w:space="0" w:color="auto"/>
               <w:right w:val="single" w:sz="6" w:space="0" w:color="000000"/>
             </w:tcBorders>
           </w:tcPr>
@@ -1117,7 +1099,7 @@
             <w:tcBorders>
               <w:top w:val="single" w:sz="6" w:space="0" w:color="000000"/>
               <w:left w:val="single" w:sz="6" w:space="0" w:color="000000"/>
-              <w:bottom w:val="single" w:sz="6" w:space="0" w:color="000000"/>
+              <w:bottom w:val="single" w:sz="4" w:space="0" w:color="auto"/>
               <w:right w:val="single" w:sz="6" w:space="0" w:color="000000"/>
             </w:tcBorders>
           </w:tcPr>
@@ -1158,7 +1140,6 @@
             <w:tcBorders>
               <w:top w:val="single" w:sz="6" w:space="0" w:color="000000"/>
               <w:left w:val="nil"/>
-              <w:bottom w:val="single" w:sz="12" w:space="0" w:color="000000"/>
               <w:right w:val="nil"/>
             </w:tcBorders>
           </w:tcPr>
@@ -1183,7 +1164,7 @@
             <w:tcBorders>
               <w:top w:val="single" w:sz="6" w:space="0" w:color="000000"/>
               <w:left w:val="single" w:sz="6" w:space="0" w:color="000000"/>
-              <w:bottom w:val="single" w:sz="6" w:space="0" w:color="000000"/>
+              <w:bottom w:val="single" w:sz="4" w:space="0" w:color="auto"/>
               <w:right w:val="single" w:sz="6" w:space="0" w:color="000000"/>
             </w:tcBorders>
           </w:tcPr>
@@ -1228,6 +1209,14 @@
                 <w:sz w:val="18"/>
                 <w:szCs w:val="18"/>
               </w:rPr>
+              <w:t xml:space="preserve">  </w:t>
+            </w:r>
+            <w:r>
+              <w:rPr>
+                <w:rFonts w:ascii="Times New Roman" w:hAnsi="Times New Roman" w:cs="Times New Roman"/>
+                <w:sz w:val="18"/>
+                <w:szCs w:val="18"/>
+              </w:rPr>
               <w:t>[</w:t>
             </w:r>
             <w:r>
@@ -1251,40 +1240,63 @@
       </w:tr>
       <w:tr>
         <w:trPr>
-          <w:trHeight w:val="248"/>
+          <w:trHeight w:val="200"/>
         </w:trPr>
         <w:tc>
           <w:tcPr>
             <w:tcW w:w="1820" w:type="dxa"/>
             <w:tcBorders>
-              <w:top w:val="single" w:sz="6" w:space="0" w:color="000000"/>
-              <w:left w:val="single" w:sz="12" w:space="0" w:color="000000"/>
-              <w:right w:val="nil"/>
-            </w:tcBorders>
-          </w:tcPr>
-          <w:p>
-            <w:pPr>
-              <w:rPr>
-                <w:rFonts w:ascii="Times New Roman" w:hAnsi="Times New Roman" w:cs="Times New Roman"/>
-              </w:rPr>
-            </w:pPr>
+              <w:top w:val="single" w:sz="4" w:space="0" w:color="auto"/>
+              <w:left w:val="single" w:sz="12" w:space="0" w:color="auto"/>
+              <w:bottom w:val="single" w:sz="4" w:space="0" w:color="auto"/>
+              <w:right w:val="single" w:sz="4" w:space="0" w:color="auto"/>
+            </w:tcBorders>
+          </w:tcPr>
+          <w:p>
+            <w:pPr>
+              <w:spacing w:after="13"/>
+              <w:ind w:left="32"/>
+              <w:rPr>
+                <w:rFonts w:ascii="Times New Roman" w:hAnsi="Times New Roman" w:cs="Times New Roman"/>
+                <w:sz w:val="18"/>
+                <w:szCs w:val="18"/>
+              </w:rPr>
+            </w:pPr>
+            <w:r>
+              <w:rPr>
+                <w:rFonts w:ascii="Times New Roman" w:hAnsi="Times New Roman" w:cs="Times New Roman"/>
+                <w:sz w:val="18"/>
+                <w:szCs w:val="18"/>
+              </w:rPr>
+              <w:t>Inches</w:t>
+            </w:r>
           </w:p>
         </w:tc>
         <w:tc>
           <w:tcPr>
             <w:tcW w:w="3146" w:type="dxa"/>
             <w:tcBorders>
-              <w:top w:val="single" w:sz="6" w:space="0" w:color="000000"/>
-              <w:left w:val="nil"/>
-              <w:right w:val="nil"/>
-            </w:tcBorders>
-          </w:tcPr>
-          <w:p>
-            <w:pPr>
-              <w:rPr>
-                <w:rFonts w:ascii="Times New Roman" w:hAnsi="Times New Roman" w:cs="Times New Roman"/>
-              </w:rPr>
-            </w:pPr>
+              <w:top w:val="single" w:sz="4" w:space="0" w:color="auto"/>
+              <w:left w:val="single" w:sz="4" w:space="0" w:color="auto"/>
+              <w:bottom w:val="single" w:sz="4" w:space="0" w:color="auto"/>
+              <w:right w:val="single" w:sz="4" w:space="0" w:color="auto"/>
+            </w:tcBorders>
+          </w:tcPr>
+          <w:p>
+            <w:pPr>
+              <w:ind w:left="75"/>
+              <w:rPr>
+                <w:rFonts w:ascii="Times New Roman" w:eastAsia="Times New Roman" w:hAnsi="Times New Roman" w:cs="Times New Roman"/>
+                <w:sz w:val="18"/>
+              </w:rPr>
+            </w:pPr>
+            <w:r>
+              <w:rPr>
+                <w:rFonts w:ascii="Times New Roman" w:eastAsia="Times New Roman" w:hAnsi="Times New Roman" w:cs="Times New Roman"/>
+                <w:sz w:val="18"/>
+              </w:rPr>
+              <w:t>[Inches]</w:t>
+            </w:r>
           </w:p>
         </w:tc>
         <w:tc>
@@ -1293,165 +1305,160 @@
             <w:vMerge/>
             <w:tcBorders>
               <w:top w:val="nil"/>
-              <w:left w:val="nil"/>
+              <w:left w:val="single" w:sz="4" w:space="0" w:color="auto"/>
               <w:bottom w:val="nil"/>
-              <w:right w:val="nil"/>
-            </w:tcBorders>
-          </w:tcPr>
-          <w:p>
-            <w:pPr>
-              <w:rPr>
-                <w:rFonts w:ascii="Times New Roman" w:hAnsi="Times New Roman" w:cs="Times New Roman"/>
-              </w:rPr>
-            </w:pPr>
-          </w:p>
-        </w:tc>
-        <w:tc>
-          <w:tcPr>
-            <w:tcW w:w="4780" w:type="dxa"/>
-            <w:gridSpan w:val="4"/>
-            <w:vMerge w:val="restart"/>
-            <w:tcBorders>
-              <w:top w:val="single" w:sz="6" w:space="0" w:color="000000"/>
-              <w:left w:val="nil"/>
+              <w:right w:val="single" w:sz="4" w:space="0" w:color="auto"/>
+            </w:tcBorders>
+          </w:tcPr>
+          <w:p>
+            <w:pPr>
+              <w:rPr>
+                <w:rFonts w:ascii="Times New Roman" w:hAnsi="Times New Roman" w:cs="Times New Roman"/>
+              </w:rPr>
+            </w:pPr>
+          </w:p>
+        </w:tc>
+        <w:tc>
+          <w:tcPr>
+            <w:tcW w:w="2030" w:type="dxa"/>
+            <w:gridSpan w:val="3"/>
+            <w:tcBorders>
+              <w:top w:val="single" w:sz="4" w:space="0" w:color="auto"/>
+              <w:left w:val="single" w:sz="4" w:space="0" w:color="auto"/>
+              <w:bottom w:val="single" w:sz="4" w:space="0" w:color="auto"/>
+              <w:right w:val="single" w:sz="4" w:space="0" w:color="auto"/>
+            </w:tcBorders>
+          </w:tcPr>
+          <w:p>
+            <w:pPr>
+              <w:tabs>
+                <w:tab w:val="center" w:pos="2361"/>
+              </w:tabs>
+              <w:rPr>
+                <w:rFonts w:ascii="Times New Roman" w:hAnsi="Times New Roman" w:cs="Times New Roman"/>
+                <w:sz w:val="18"/>
+                <w:szCs w:val="18"/>
+              </w:rPr>
+            </w:pPr>
+            <w:r>
+              <w:rPr>
+                <w:rFonts w:ascii="Times New Roman" w:hAnsi="Times New Roman" w:cs="Times New Roman"/>
+                <w:sz w:val="18"/>
+                <w:szCs w:val="18"/>
+              </w:rPr>
+              <w:t>Total Inches</w:t>
+            </w:r>
+            <w:r>
+              <w:rPr>
+                <w:rFonts w:ascii="Times New Roman" w:hAnsi="Times New Roman" w:cs="Times New Roman"/>
+                <w:sz w:val="18"/>
+                <w:szCs w:val="18"/>
+              </w:rPr>
+              <w:tab/>
+            </w:r>
+          </w:p>
+        </w:tc>
+        <w:tc>
+          <w:tcPr>
+            <w:tcW w:w="2750" w:type="dxa"/>
+            <w:tcBorders>
+              <w:left w:val="single" w:sz="4" w:space="0" w:color="auto"/>
+              <w:bottom w:val="single" w:sz="4" w:space="0" w:color="auto"/>
               <w:right w:val="single" w:sz="12" w:space="0" w:color="000000"/>
             </w:tcBorders>
           </w:tcPr>
           <w:p>
             <w:pPr>
-              <w:ind w:left="-6019" w:right="2709"/>
-              <w:rPr>
-                <w:rFonts w:ascii="Times New Roman" w:hAnsi="Times New Roman" w:cs="Times New Roman"/>
-              </w:rPr>
-            </w:pPr>
-          </w:p>
-          <w:tbl>
-            <w:tblPr>
-              <w:tblStyle w:val="TableGrid"/>
-              <w:tblW w:w="2023" w:type="dxa"/>
-              <w:tblInd w:w="1" w:type="dxa"/>
-              <w:tblCellMar>
-                <w:top w:w="40" w:type="dxa"/>
-                <w:left w:w="32" w:type="dxa"/>
-                <w:right w:w="115" w:type="dxa"/>
-              </w:tblCellMar>
-              <w:tblLook w:val="04A0" w:firstRow="1" w:lastRow="0" w:firstColumn="1" w:lastColumn="0" w:noHBand="0" w:noVBand="1"/>
-            </w:tblPr>
-            <w:tblGrid>
-              <w:gridCol w:w="2023"/>
-            </w:tblGrid>
-            <w:tr>
-              <w:trPr>
-                <w:trHeight w:val="259"/>
-              </w:trPr>
-              <w:tc>
-                <w:tcPr>
-                  <w:tcW w:w="2023" w:type="dxa"/>
-                  <w:tcBorders>
-                    <w:top w:val="single" w:sz="12" w:space="0" w:color="000000"/>
-                    <w:left w:val="single" w:sz="12" w:space="0" w:color="000000"/>
-                    <w:bottom w:val="single" w:sz="12" w:space="0" w:color="000000"/>
-                    <w:right w:val="single" w:sz="12" w:space="0" w:color="000000"/>
-                  </w:tcBorders>
-                </w:tcPr>
-                <w:p>
-                  <w:pPr>
-                    <w:ind w:left="101"/>
-                    <w:jc w:val="center"/>
-                    <w:rPr>
-                      <w:rFonts w:ascii="Times New Roman" w:hAnsi="Times New Roman" w:cs="Times New Roman"/>
-                    </w:rPr>
-                  </w:pPr>
-                  <w:r>
-                    <w:rPr>
-                      <w:rFonts w:ascii="Times New Roman" w:eastAsia="Times New Roman" w:hAnsi="Times New Roman" w:cs="Times New Roman"/>
-                      <w:sz w:val="19"/>
-                    </w:rPr>
-                    <w:t>Customise:</w:t>
-                  </w:r>
-                </w:p>
-              </w:tc>
-            </w:tr>
-            <w:tr>
-              <w:trPr>
-                <w:trHeight w:val="1423"/>
-              </w:trPr>
-              <w:tc>
-                <w:tcPr>
-                  <w:tcW w:w="2023" w:type="dxa"/>
-                  <w:tcBorders>
-                    <w:top w:val="single" w:sz="12" w:space="0" w:color="000000"/>
-                    <w:left w:val="single" w:sz="12" w:space="0" w:color="000000"/>
-                    <w:bottom w:val="single" w:sz="12" w:space="0" w:color="000000"/>
-                    <w:right w:val="single" w:sz="12" w:space="0" w:color="000000"/>
-                  </w:tcBorders>
-                </w:tcPr>
-                <w:p>
-                  <w:pPr>
-                    <w:spacing w:after="13"/>
-                    <w:rPr>
-                      <w:rFonts w:ascii="Times New Roman" w:hAnsi="Times New Roman" w:cs="Times New Roman"/>
-                    </w:rPr>
-                  </w:pPr>
-                  <w:r>
-                    <w:rPr>
-                      <w:rFonts w:ascii="Times New Roman" w:eastAsia="Times New Roman" w:hAnsi="Times New Roman" w:cs="Times New Roman"/>
-                      <w:sz w:val="18"/>
-                    </w:rPr>
-                    <w:t>Foam Type : Regular</w:t>
-                  </w:r>
-                </w:p>
-                <w:p>
-                  <w:pPr>
-                    <w:rPr>
-                      <w:rFonts w:ascii="Times New Roman" w:hAnsi="Times New Roman" w:cs="Times New Roman"/>
-                    </w:rPr>
-                  </w:pPr>
-                  <w:r>
-                    <w:rPr>
-                      <w:rFonts w:ascii="Times New Roman" w:eastAsia="Times New Roman" w:hAnsi="Times New Roman" w:cs="Times New Roman"/>
-                      <w:sz w:val="18"/>
-                    </w:rPr>
-                    <w:t>Seat Partition :-</w:t>
-                  </w:r>
-                </w:p>
-              </w:tc>
-            </w:tr>
-          </w:tbl>
-          <w:p>
-            <w:pPr>
-              <w:rPr>
-                <w:rFonts w:ascii="Times New Roman" w:hAnsi="Times New Roman" w:cs="Times New Roman"/>
-              </w:rPr>
-            </w:pPr>
+              <w:tabs>
+                <w:tab w:val="center" w:pos="2361"/>
+              </w:tabs>
+              <w:rPr>
+                <w:rFonts w:ascii="Times New Roman" w:hAnsi="Times New Roman" w:cs="Times New Roman"/>
+                <w:sz w:val="18"/>
+                <w:szCs w:val="18"/>
+              </w:rPr>
+            </w:pPr>
+            <w:r>
+              <w:rPr>
+                <w:rFonts w:ascii="Times New Roman" w:hAnsi="Times New Roman" w:cs="Times New Roman"/>
+                <w:sz w:val="18"/>
+                <w:szCs w:val="18"/>
+              </w:rPr>
+              <w:t xml:space="preserve">  </w:t>
+            </w:r>
+            <w:r>
+              <w:rPr>
+                <w:rFonts w:ascii="Times New Roman" w:hAnsi="Times New Roman" w:cs="Times New Roman"/>
+                <w:sz w:val="18"/>
+                <w:szCs w:val="18"/>
+              </w:rPr>
+              <w:t>[TotalInches]</w:t>
+            </w:r>
           </w:p>
         </w:tc>
       </w:tr>
       <w:tr>
         <w:trPr>
-          <w:trHeight w:val="1712"/>
+          <w:trHeight w:val="230"/>
         </w:trPr>
         <w:tc>
           <w:tcPr>
-            <w:tcW w:w="4966" w:type="dxa"/>
-            <w:gridSpan w:val="2"/>
-            <w:tcBorders>
-              <w:left w:val="single" w:sz="12" w:space="0" w:color="000000"/>
-            </w:tcBorders>
-          </w:tcPr>
-          <w:p>
-            <w:pPr>
-              <w:rPr>
-                <w:rFonts w:ascii="Times New Roman" w:hAnsi="Times New Roman" w:cs="Times New Roman"/>
-                <w:sz w:val="18"/>
-                <w:szCs w:val="18"/>
-              </w:rPr>
-            </w:pPr>
-            <w:r>
-              <w:rPr>
-                <w:rFonts w:ascii="Times New Roman" w:hAnsi="Times New Roman" w:cs="Times New Roman"/>
-              </w:rPr>
-              <w:t xml:space="preserve">     [Dimension Image]</w:t>
+            <w:tcW w:w="1820" w:type="dxa"/>
+            <w:tcBorders>
+              <w:top w:val="single" w:sz="4" w:space="0" w:color="auto"/>
+              <w:left w:val="single" w:sz="12" w:space="0" w:color="auto"/>
+              <w:bottom w:val="single" w:sz="4" w:space="0" w:color="auto"/>
+              <w:right w:val="single" w:sz="4" w:space="0" w:color="auto"/>
+            </w:tcBorders>
+          </w:tcPr>
+          <w:p>
+            <w:pPr>
+              <w:spacing w:after="13"/>
+              <w:ind w:left="32"/>
+              <w:rPr>
+                <w:rFonts w:ascii="Times New Roman" w:eastAsia="Times New Roman" w:hAnsi="Times New Roman" w:cs="Times New Roman"/>
+                <w:sz w:val="18"/>
+              </w:rPr>
+            </w:pPr>
+            <w:r>
+              <w:rPr>
+                <w:rFonts w:ascii="Times New Roman" w:eastAsia="Times New Roman" w:hAnsi="Times New Roman" w:cs="Times New Roman"/>
+                <w:sz w:val="18"/>
+              </w:rPr>
+              <w:t>Dimensions</w:t>
+            </w:r>
+          </w:p>
+        </w:tc>
+        <w:tc>
+          <w:tcPr>
+            <w:tcW w:w="3146" w:type="dxa"/>
+            <w:tcBorders>
+              <w:top w:val="single" w:sz="4" w:space="0" w:color="auto"/>
+              <w:left w:val="single" w:sz="4" w:space="0" w:color="auto"/>
+              <w:bottom w:val="single" w:sz="4" w:space="0" w:color="auto"/>
+              <w:right w:val="single" w:sz="4" w:space="0" w:color="auto"/>
+            </w:tcBorders>
+          </w:tcPr>
+          <w:p>
+            <w:pPr>
+              <w:rPr>
+                <w:rFonts w:ascii="Times New Roman" w:eastAsia="Times New Roman" w:hAnsi="Times New Roman" w:cs="Times New Roman"/>
+                <w:sz w:val="18"/>
+              </w:rPr>
+            </w:pPr>
+            <w:r>
+              <w:rPr>
+                <w:rFonts w:ascii="Times New Roman" w:eastAsia="Times New Roman" w:hAnsi="Times New Roman" w:cs="Times New Roman"/>
+                <w:sz w:val="18"/>
+              </w:rPr>
+              <w:t xml:space="preserve">  </w:t>
+            </w:r>
+            <w:r>
+              <w:rPr>
+                <w:rFonts w:ascii="Times New Roman" w:eastAsia="Times New Roman" w:hAnsi="Times New Roman" w:cs="Times New Roman"/>
+                <w:sz w:val="18"/>
+              </w:rPr>
+              <w:t>[Dimensions]</w:t>
             </w:r>
           </w:p>
         </w:tc>
@@ -1461,129 +1468,72 @@
             <w:vMerge/>
             <w:tcBorders>
               <w:top w:val="nil"/>
-              <w:left w:val="nil"/>
+              <w:left w:val="single" w:sz="4" w:space="0" w:color="auto"/>
               <w:bottom w:val="nil"/>
-              <w:right w:val="nil"/>
-            </w:tcBorders>
-          </w:tcPr>
-          <w:p>
-            <w:pPr>
-              <w:rPr>
-                <w:rFonts w:ascii="Times New Roman" w:hAnsi="Times New Roman" w:cs="Times New Roman"/>
-              </w:rPr>
-            </w:pPr>
-          </w:p>
-        </w:tc>
-        <w:tc>
-          <w:tcPr>
-            <w:tcW w:w="0" w:type="auto"/>
-            <w:gridSpan w:val="4"/>
-            <w:vMerge/>
-            <w:tcBorders>
+            </w:tcBorders>
+          </w:tcPr>
+          <w:p>
+            <w:pPr>
+              <w:rPr>
+                <w:rFonts w:ascii="Times New Roman" w:hAnsi="Times New Roman" w:cs="Times New Roman"/>
+              </w:rPr>
+            </w:pPr>
+          </w:p>
+        </w:tc>
+        <w:tc>
+          <w:tcPr>
+            <w:tcW w:w="2030" w:type="dxa"/>
+            <w:gridSpan w:val="3"/>
+            <w:tcBorders>
+              <w:top w:val="single" w:sz="4" w:space="0" w:color="auto"/>
+            </w:tcBorders>
+          </w:tcPr>
+          <w:p>
+            <w:pPr>
+              <w:tabs>
+                <w:tab w:val="left" w:pos="1110"/>
+                <w:tab w:val="center" w:pos="2361"/>
+              </w:tabs>
+              <w:rPr>
+                <w:rFonts w:ascii="Times New Roman" w:hAnsi="Times New Roman" w:cs="Times New Roman"/>
+              </w:rPr>
+            </w:pPr>
+            <w:r>
+              <w:rPr>
+                <w:rFonts w:ascii="Times New Roman" w:hAnsi="Times New Roman" w:cs="Times New Roman"/>
+                <w:sz w:val="18"/>
+                <w:szCs w:val="18"/>
+              </w:rPr>
+              <w:tab/>
+            </w:r>
+          </w:p>
+        </w:tc>
+        <w:tc>
+          <w:tcPr>
+            <w:tcW w:w="2750" w:type="dxa"/>
+            <w:tcBorders>
+              <w:top w:val="single" w:sz="4" w:space="0" w:color="auto"/>
               <w:left w:val="nil"/>
               <w:right w:val="single" w:sz="12" w:space="0" w:color="000000"/>
             </w:tcBorders>
           </w:tcPr>
           <w:p>
             <w:pPr>
-              <w:rPr>
-                <w:rFonts w:ascii="Times New Roman" w:hAnsi="Times New Roman" w:cs="Times New Roman"/>
-              </w:rPr>
-            </w:pPr>
-          </w:p>
-        </w:tc>
-      </w:tr>
-      <w:tr>
-        <w:trPr>
-          <w:trHeight w:val="195"/>
-        </w:trPr>
-        <w:tc>
-          <w:tcPr>
-            <w:tcW w:w="1820" w:type="dxa"/>
-            <w:tcBorders>
-              <w:left w:val="single" w:sz="12" w:space="0" w:color="000000"/>
-              <w:right w:val="nil"/>
-            </w:tcBorders>
-          </w:tcPr>
-          <w:p>
-            <w:pPr>
-              <w:spacing w:after="13"/>
-              <w:ind w:left="32"/>
-              <w:rPr>
-                <w:rFonts w:ascii="Times New Roman" w:hAnsi="Times New Roman" w:cs="Times New Roman"/>
-              </w:rPr>
-            </w:pPr>
-            <w:r>
-              <w:rPr>
-                <w:rFonts w:ascii="Times New Roman" w:eastAsia="Times New Roman" w:hAnsi="Times New Roman" w:cs="Times New Roman"/>
-                <w:sz w:val="18"/>
-              </w:rPr>
-              <w:t>Inches</w:t>
-            </w:r>
-          </w:p>
-        </w:tc>
-        <w:tc>
-          <w:tcPr>
-            <w:tcW w:w="3146" w:type="dxa"/>
-            <w:tcBorders>
-              <w:left w:val="nil"/>
-              <w:right w:val="nil"/>
-            </w:tcBorders>
-          </w:tcPr>
-          <w:p>
-            <w:pPr>
-              <w:ind w:left="75"/>
-              <w:jc w:val="center"/>
-              <w:rPr>
-                <w:rFonts w:ascii="Times New Roman" w:hAnsi="Times New Roman" w:cs="Times New Roman"/>
-                <w:sz w:val="18"/>
-                <w:szCs w:val="18"/>
-              </w:rPr>
-            </w:pPr>
-            <w:r>
-              <w:rPr>
-                <w:rFonts w:ascii="Times New Roman" w:eastAsia="Times New Roman" w:hAnsi="Times New Roman" w:cs="Times New Roman"/>
-                <w:sz w:val="18"/>
-              </w:rPr>
-              <w:t>[Inches]</w:t>
-            </w:r>
-          </w:p>
-        </w:tc>
-        <w:tc>
-          <w:tcPr>
-            <w:tcW w:w="0" w:type="auto"/>
-            <w:vMerge/>
-            <w:tcBorders>
-              <w:top w:val="nil"/>
-              <w:left w:val="nil"/>
-              <w:bottom w:val="nil"/>
-              <w:right w:val="nil"/>
-            </w:tcBorders>
-          </w:tcPr>
-          <w:p>
-            <w:pPr>
-              <w:rPr>
-                <w:rFonts w:ascii="Times New Roman" w:hAnsi="Times New Roman" w:cs="Times New Roman"/>
-              </w:rPr>
-            </w:pPr>
-          </w:p>
-        </w:tc>
-        <w:tc>
-          <w:tcPr>
-            <w:tcW w:w="0" w:type="auto"/>
-            <w:gridSpan w:val="4"/>
-            <w:vMerge/>
-            <w:tcBorders>
-              <w:left w:val="nil"/>
-              <w:right w:val="single" w:sz="12" w:space="0" w:color="000000"/>
-            </w:tcBorders>
-          </w:tcPr>
-          <w:p>
-            <w:pPr>
-              <w:rPr>
-                <w:rFonts w:ascii="Times New Roman" w:hAnsi="Times New Roman" w:cs="Times New Roman"/>
-              </w:rPr>
-            </w:pPr>
+              <w:tabs>
+                <w:tab w:val="center" w:pos="2361"/>
+              </w:tabs>
+              <w:rPr>
+                <w:rFonts w:ascii="Times New Roman" w:hAnsi="Times New Roman" w:cs="Times New Roman"/>
+              </w:rPr>
+            </w:pPr>
+            <w:r>
+              <w:rPr>
+                <w:rFonts w:ascii="Times New Roman" w:hAnsi="Times New Roman" w:cs="Times New Roman"/>
+                <w:sz w:val="18"/>
+                <w:szCs w:val="18"/>
+              </w:rPr>
+              <w:t xml:space="preserve">  </w:t>
+            </w:r>
           </w:p>
         </w:tc>
       </w:tr>
@@ -1596,6 +1546,7 @@
             <w:tcW w:w="1820" w:type="dxa"/>
             <w:vMerge w:val="restart"/>
             <w:tcBorders>
+              <w:top w:val="single" w:sz="4" w:space="0" w:color="auto"/>
               <w:left w:val="single" w:sz="12" w:space="0" w:color="000000"/>
               <w:bottom w:val="single" w:sz="12" w:space="0" w:color="000000"/>
               <w:right w:val="nil"/>
@@ -1623,6 +1574,7 @@
             <w:tcW w:w="3146" w:type="dxa"/>
             <w:vMerge w:val="restart"/>
             <w:tcBorders>
+              <w:top w:val="single" w:sz="4" w:space="0" w:color="auto"/>
               <w:left w:val="nil"/>
               <w:bottom w:val="single" w:sz="6" w:space="0" w:color="000000"/>
               <w:right w:val="nil"/>
@@ -1640,23 +1592,7 @@
                 <w:rFonts w:ascii="Times New Roman" w:eastAsia="Times New Roman" w:hAnsi="Times New Roman" w:cs="Times New Roman"/>
                 <w:sz w:val="18"/>
               </w:rPr>
-              <w:t xml:space="preserve">[Image </w:t>
-            </w:r>
-            <w:proofErr w:type="spellStart"/>
-            <w:r>
-              <w:rPr>
-                <w:rFonts w:ascii="Times New Roman" w:eastAsia="Times New Roman" w:hAnsi="Times New Roman" w:cs="Times New Roman"/>
-                <w:sz w:val="18"/>
-              </w:rPr>
-              <w:t>url</w:t>
-            </w:r>
-            <w:proofErr w:type="spellEnd"/>
-            <w:r>
-              <w:rPr>
-                <w:rFonts w:ascii="Times New Roman" w:eastAsia="Times New Roman" w:hAnsi="Times New Roman" w:cs="Times New Roman"/>
-                <w:sz w:val="18"/>
-              </w:rPr>
-              <w:t>]</w:t>
+              <w:t>[Image url]</w:t>
             </w:r>
           </w:p>
         </w:tc>
@@ -1681,9 +1617,8 @@
         </w:tc>
         <w:tc>
           <w:tcPr>
-            <w:tcW w:w="0" w:type="auto"/>
+            <w:tcW w:w="4780" w:type="dxa"/>
             <w:gridSpan w:val="4"/>
-            <w:vMerge/>
             <w:tcBorders>
               <w:left w:val="nil"/>
               <w:bottom w:val="nil"/>
@@ -2258,7 +2193,6 @@
             <w:tcBorders>
               <w:top w:val="nil"/>
               <w:left w:val="nil"/>
-              <w:bottom w:val="nil"/>
               <w:right w:val="single" w:sz="6" w:space="0" w:color="000000"/>
             </w:tcBorders>
             <w:vAlign w:val="bottom"/>
@@ -2278,7 +2212,7 @@
             <w:tcBorders>
               <w:top w:val="single" w:sz="6" w:space="0" w:color="000000"/>
               <w:left w:val="single" w:sz="6" w:space="0" w:color="000000"/>
-              <w:bottom w:val="single" w:sz="6" w:space="0" w:color="000000"/>
+              <w:bottom w:val="single" w:sz="4" w:space="0" w:color="auto"/>
               <w:right w:val="single" w:sz="6" w:space="0" w:color="000000"/>
             </w:tcBorders>
             <w:vAlign w:val="bottom"/>
@@ -2305,7 +2239,7 @@
             <w:tcBorders>
               <w:top w:val="single" w:sz="6" w:space="0" w:color="000000"/>
               <w:left w:val="single" w:sz="6" w:space="0" w:color="000000"/>
-              <w:bottom w:val="single" w:sz="6" w:space="0" w:color="000000"/>
+              <w:bottom w:val="single" w:sz="4" w:space="0" w:color="auto"/>
               <w:right w:val="single" w:sz="12" w:space="0" w:color="000000"/>
             </w:tcBorders>
           </w:tcPr>
@@ -2371,7 +2305,7 @@
             <w:tcBorders>
               <w:top w:val="nil"/>
               <w:left w:val="single" w:sz="12" w:space="0" w:color="000000"/>
-              <w:bottom w:val="single" w:sz="12" w:space="0" w:color="000000"/>
+              <w:bottom w:val="single" w:sz="4" w:space="0" w:color="auto"/>
               <w:right w:val="nil"/>
             </w:tcBorders>
           </w:tcPr>
@@ -2390,7 +2324,7 @@
             <w:tcBorders>
               <w:top w:val="nil"/>
               <w:left w:val="nil"/>
-              <w:bottom w:val="single" w:sz="12" w:space="0" w:color="000000"/>
+              <w:bottom w:val="single" w:sz="4" w:space="0" w:color="auto"/>
               <w:right w:val="nil"/>
             </w:tcBorders>
           </w:tcPr>
@@ -2409,7 +2343,6 @@
             <w:tcBorders>
               <w:top w:val="nil"/>
               <w:left w:val="nil"/>
-              <w:bottom w:val="single" w:sz="12" w:space="0" w:color="000000"/>
               <w:right w:val="nil"/>
             </w:tcBorders>
           </w:tcPr>
@@ -2428,7 +2361,6 @@
             <w:tcBorders>
               <w:top w:val="nil"/>
               <w:left w:val="nil"/>
-              <w:bottom w:val="single" w:sz="10" w:space="0" w:color="000000"/>
               <w:right w:val="single" w:sz="12" w:space="0" w:color="000000"/>
             </w:tcBorders>
           </w:tcPr>
@@ -2449,10 +2381,10 @@
           <w:tcPr>
             <w:tcW w:w="1820" w:type="dxa"/>
             <w:tcBorders>
-              <w:top w:val="single" w:sz="12" w:space="0" w:color="000000"/>
-              <w:left w:val="single" w:sz="12" w:space="0" w:color="000000"/>
-              <w:bottom w:val="single" w:sz="12" w:space="0" w:color="000000"/>
-              <w:right w:val="single" w:sz="12" w:space="0" w:color="000000"/>
+              <w:top w:val="single" w:sz="4" w:space="0" w:color="auto"/>
+              <w:left w:val="single" w:sz="12" w:space="0" w:color="auto"/>
+              <w:bottom w:val="single" w:sz="12" w:space="0" w:color="auto"/>
+              <w:right w:val="single" w:sz="4" w:space="0" w:color="auto"/>
             </w:tcBorders>
           </w:tcPr>
           <w:p>
@@ -2475,10 +2407,10 @@
           <w:tcPr>
             <w:tcW w:w="3146" w:type="dxa"/>
             <w:tcBorders>
-              <w:top w:val="single" w:sz="12" w:space="0" w:color="000000"/>
-              <w:left w:val="single" w:sz="12" w:space="0" w:color="000000"/>
-              <w:bottom w:val="single" w:sz="8" w:space="0" w:color="000000"/>
-              <w:right w:val="single" w:sz="12" w:space="0" w:color="000000"/>
+              <w:top w:val="single" w:sz="4" w:space="0" w:color="auto"/>
+              <w:left w:val="single" w:sz="4" w:space="0" w:color="auto"/>
+              <w:bottom w:val="single" w:sz="12" w:space="0" w:color="auto"/>
+              <w:right w:val="single" w:sz="4" w:space="0" w:color="auto"/>
             </w:tcBorders>
           </w:tcPr>
           <w:p>
@@ -2502,10 +2434,10 @@
             <w:tcW w:w="843" w:type="dxa"/>
             <w:gridSpan w:val="3"/>
             <w:tcBorders>
-              <w:top w:val="single" w:sz="12" w:space="0" w:color="000000"/>
-              <w:left w:val="single" w:sz="12" w:space="0" w:color="000000"/>
-              <w:bottom w:val="single" w:sz="12" w:space="0" w:color="000000"/>
-              <w:right w:val="single" w:sz="12" w:space="0" w:color="000000"/>
+              <w:top w:val="single" w:sz="4" w:space="0" w:color="auto"/>
+              <w:left w:val="single" w:sz="4" w:space="0" w:color="auto"/>
+              <w:bottom w:val="single" w:sz="12" w:space="0" w:color="auto"/>
+              <w:right w:val="single" w:sz="4" w:space="0" w:color="auto"/>
             </w:tcBorders>
           </w:tcPr>
           <w:p>
@@ -2546,10 +2478,10 @@
           <w:tcPr>
             <w:tcW w:w="1394" w:type="dxa"/>
             <w:tcBorders>
-              <w:top w:val="single" w:sz="6" w:space="0" w:color="000000"/>
-              <w:left w:val="single" w:sz="12" w:space="0" w:color="000000"/>
-              <w:bottom w:val="single" w:sz="6" w:space="0" w:color="000000"/>
-              <w:right w:val="single" w:sz="12" w:space="0" w:color="000000"/>
+              <w:top w:val="single" w:sz="4" w:space="0" w:color="auto"/>
+              <w:left w:val="single" w:sz="4" w:space="0" w:color="auto"/>
+              <w:bottom w:val="single" w:sz="12" w:space="0" w:color="auto"/>
+              <w:right w:val="single" w:sz="4" w:space="0" w:color="auto"/>
             </w:tcBorders>
           </w:tcPr>
           <w:p>
@@ -2564,21 +2496,7 @@
                 <w:rFonts w:ascii="Times New Roman" w:eastAsia="Times New Roman" w:hAnsi="Times New Roman" w:cs="Times New Roman"/>
                 <w:sz w:val="18"/>
               </w:rPr>
-              <w:t>[Legs</w:t>
-            </w:r>
-            <w:r>
-              <w:rPr>
-                <w:rFonts w:ascii="Times New Roman" w:eastAsia="Times New Roman" w:hAnsi="Times New Roman" w:cs="Times New Roman"/>
-                <w:sz w:val="18"/>
-              </w:rPr>
-              <w:t xml:space="preserve"> </w:t>
-            </w:r>
-            <w:r>
-              <w:rPr>
-                <w:rFonts w:ascii="Times New Roman" w:eastAsia="Times New Roman" w:hAnsi="Times New Roman" w:cs="Times New Roman"/>
-                <w:sz w:val="18"/>
-              </w:rPr>
-              <w:t>Finish]</w:t>
+              <w:t>[Legs Finish]</w:t>
             </w:r>
           </w:p>
         </w:tc>
@@ -2586,9 +2504,9 @@
           <w:tcPr>
             <w:tcW w:w="2750" w:type="dxa"/>
             <w:tcBorders>
-              <w:top w:val="single" w:sz="6" w:space="0" w:color="000000"/>
-              <w:left w:val="single" w:sz="12" w:space="0" w:color="000000"/>
-              <w:bottom w:val="single" w:sz="6" w:space="0" w:color="000000"/>
+              <w:top w:val="single" w:sz="4" w:space="0" w:color="auto"/>
+              <w:left w:val="single" w:sz="4" w:space="0" w:color="auto"/>
+              <w:bottom w:val="single" w:sz="12" w:space="0" w:color="auto"/>
               <w:right w:val="single" w:sz="12" w:space="0" w:color="auto"/>
             </w:tcBorders>
           </w:tcPr>
@@ -2605,21 +2523,7 @@
                 <w:rFonts w:ascii="Times New Roman" w:eastAsia="Times New Roman" w:hAnsi="Times New Roman" w:cs="Times New Roman"/>
                 <w:sz w:val="18"/>
               </w:rPr>
-              <w:t>[Legs</w:t>
-            </w:r>
-            <w:r>
-              <w:rPr>
-                <w:rFonts w:ascii="Times New Roman" w:eastAsia="Times New Roman" w:hAnsi="Times New Roman" w:cs="Times New Roman"/>
-                <w:sz w:val="18"/>
-              </w:rPr>
-              <w:t xml:space="preserve"> </w:t>
-            </w:r>
-            <w:r>
-              <w:rPr>
-                <w:rFonts w:ascii="Times New Roman" w:eastAsia="Times New Roman" w:hAnsi="Times New Roman" w:cs="Times New Roman"/>
-                <w:sz w:val="18"/>
-              </w:rPr>
-              <w:t>Assembly]</w:t>
+              <w:t>[Legs Assembly]</w:t>
             </w:r>
           </w:p>
         </w:tc>
@@ -2676,6 +2580,13 @@
                 <w:sz w:val="23"/>
               </w:rPr>
               <w:t>Special Instructions:</w:t>
+            </w:r>
+            <w:r>
+              <w:rPr>
+                <w:rFonts w:ascii="Times New Roman" w:eastAsia="Times New Roman" w:hAnsi="Times New Roman" w:cs="Times New Roman"/>
+                <w:sz w:val="23"/>
+              </w:rPr>
+              <w:t xml:space="preserve"> [Instructions]</w:t>
             </w:r>
           </w:p>
         </w:tc>
@@ -2687,6 +2598,19 @@
           <w:rFonts w:ascii="Times New Roman" w:hAnsi="Times New Roman" w:cs="Times New Roman"/>
         </w:rPr>
       </w:pPr>
+    </w:p>
+    <w:p>
+      <w:pPr>
+        <w:rPr>
+          <w:rFonts w:ascii="Times New Roman" w:hAnsi="Times New Roman" w:cs="Times New Roman"/>
+        </w:rPr>
+      </w:pPr>
+      <w:r>
+        <w:rPr>
+          <w:rFonts w:ascii="Times New Roman" w:hAnsi="Times New Roman" w:cs="Times New Roman"/>
+        </w:rPr>
+        <w:t>[Dimension Image]</w:t>
+      </w:r>
     </w:p>
     <w:sectPr>
       <w:pgSz w:w="11906" w:h="16838"/>

</xml_diff>